<commit_message>
service section and all page hero section
</commit_message>
<xml_diff>
--- a/all content/why choose us.docx
+++ b/all content/why choose us.docx
@@ -1,6 +1,6 @@
 
 <file path=word/document.xml><?xml version="1.0" encoding="utf-8"?>
-<w:document xmlns:wpc="http://schemas.microsoft.com/office/word/2010/wordprocessingCanvas" xmlns:mc="http://schemas.openxmlformats.org/markup-compatibility/2006" xmlns:o="urn:schemas-microsoft-com:office:office" xmlns:r="http://schemas.openxmlformats.org/officeDocument/2006/relationships" xmlns:m="http://schemas.openxmlformats.org/officeDocument/2006/math" xmlns:v="urn:schemas-microsoft-com:vml" xmlns:wp14="http://schemas.microsoft.com/office/word/2010/wordprocessingDrawing" xmlns:wp="http://schemas.openxmlformats.org/drawingml/2006/wordprocessingDrawing" xmlns:w10="urn:schemas-microsoft-com:office:word" xmlns:w="http://schemas.openxmlformats.org/wordprocessingml/2006/main" xmlns:w14="http://schemas.microsoft.com/office/word/2010/wordml" xmlns:w15="http://schemas.microsoft.com/office/word/2012/wordml" xmlns:wpg="http://schemas.microsoft.com/office/word/2010/wordprocessingGroup" xmlns:wpi="http://schemas.microsoft.com/office/word/2010/wordprocessingInk" xmlns:wne="http://schemas.microsoft.com/office/word/2006/wordml" xmlns:wps="http://schemas.microsoft.com/office/word/2010/wordprocessingShape" mc:Ignorable="w14 w15 wp14">
+<w:document xmlns:wpc="http://schemas.microsoft.com/office/word/2010/wordprocessingCanvas" xmlns:cx="http://schemas.microsoft.com/office/drawing/2014/chartex" xmlns:cx1="http://schemas.microsoft.com/office/drawing/2015/9/8/chartex" xmlns:cx2="http://schemas.microsoft.com/office/drawing/2015/10/21/chartex" xmlns:cx3="http://schemas.microsoft.com/office/drawing/2016/5/9/chartex" xmlns:cx4="http://schemas.microsoft.com/office/drawing/2016/5/10/chartex" xmlns:cx5="http://schemas.microsoft.com/office/drawing/2016/5/11/chartex" xmlns:cx6="http://schemas.microsoft.com/office/drawing/2016/5/12/chartex" xmlns:cx7="http://schemas.microsoft.com/office/drawing/2016/5/13/chartex" xmlns:cx8="http://schemas.microsoft.com/office/drawing/2016/5/14/chartex" xmlns:mc="http://schemas.openxmlformats.org/markup-compatibility/2006" xmlns:aink="http://schemas.microsoft.com/office/drawing/2016/ink" xmlns:am3d="http://schemas.microsoft.com/office/drawing/2017/model3d" xmlns:o="urn:schemas-microsoft-com:office:office" xmlns:oel="http://schemas.microsoft.com/office/2019/extlst" xmlns:r="http://schemas.openxmlformats.org/officeDocument/2006/relationships" xmlns:m="http://schemas.openxmlformats.org/officeDocument/2006/math" xmlns:v="urn:schemas-microsoft-com:vml" xmlns:wp14="http://schemas.microsoft.com/office/word/2010/wordprocessingDrawing" xmlns:wp="http://schemas.openxmlformats.org/drawingml/2006/wordprocessingDrawing" xmlns:w10="urn:schemas-microsoft-com:office:word" xmlns:w="http://schemas.openxmlformats.org/wordprocessingml/2006/main" xmlns:w14="http://schemas.microsoft.com/office/word/2010/wordml" xmlns:w15="http://schemas.microsoft.com/office/word/2012/wordml" xmlns:w16cex="http://schemas.microsoft.com/office/word/2018/wordml/cex" xmlns:w16cid="http://schemas.microsoft.com/office/word/2016/wordml/cid" xmlns:w16="http://schemas.microsoft.com/office/word/2018/wordml" xmlns:w16du="http://schemas.microsoft.com/office/word/2023/wordml/word16du" xmlns:w16sdtdh="http://schemas.microsoft.com/office/word/2020/wordml/sdtdatahash" xmlns:w16se="http://schemas.microsoft.com/office/word/2015/wordml/symex" xmlns:wpg="http://schemas.microsoft.com/office/word/2010/wordprocessingGroup" xmlns:wpi="http://schemas.microsoft.com/office/word/2010/wordprocessingInk" xmlns:wne="http://schemas.microsoft.com/office/word/2006/wordml" xmlns:wps="http://schemas.microsoft.com/office/word/2010/wordprocessingShape" mc:Ignorable="w14 w15 w16se w16cid w16 w16cex w16sdtdh w16du wp14">
   <w:body>
     <w:p>
       <w:pPr>
@@ -15,23 +15,7 @@
           <w:sz w:val="32"/>
           <w:szCs w:val="32"/>
         </w:rPr>
-        <w:t xml:space="preserve">Fast and </w:t>
-      </w:r>
-      <w:proofErr w:type="spellStart"/>
-      <w:r>
-        <w:rPr>
-          <w:sz w:val="32"/>
-          <w:szCs w:val="32"/>
-        </w:rPr>
-        <w:t>Realiable</w:t>
-      </w:r>
-      <w:proofErr w:type="spellEnd"/>
-      <w:r>
-        <w:rPr>
-          <w:sz w:val="32"/>
-          <w:szCs w:val="32"/>
-        </w:rPr>
-        <w:t xml:space="preserve"> Server</w:t>
+        <w:t>Fast and Realiable Server</w:t>
       </w:r>
     </w:p>
     <w:p>
@@ -45,7 +29,6 @@
           <w:shd w:val="clear" w:color="auto" w:fill="FFFFFF"/>
         </w:rPr>
       </w:pPr>
-      <w:proofErr w:type="spellStart"/>
       <w:r>
         <w:rPr>
           <w:rFonts w:ascii="Segoe UI" w:hAnsi="Segoe UI" w:cs="Segoe UI"/>
@@ -54,9 +37,8 @@
           <w:szCs w:val="28"/>
           <w:shd w:val="clear" w:color="auto" w:fill="FFFFFF"/>
         </w:rPr>
-        <w:t>HostFlu</w:t>
-      </w:r>
-      <w:proofErr w:type="spellEnd"/>
+        <w:t>HostFlu guarantees the top of server overall performance, making sure unmatched speed and reliability on your virtual ventures. With our steadfast dedication to uptime and modern infrastructure, believe HostFlu to be your su</w:t>
+      </w:r>
       <w:r>
         <w:rPr>
           <w:rFonts w:ascii="Segoe UI" w:hAnsi="Segoe UI" w:cs="Segoe UI"/>
@@ -65,42 +47,8 @@
           <w:szCs w:val="28"/>
           <w:shd w:val="clear" w:color="auto" w:fill="FFFFFF"/>
         </w:rPr>
-        <w:t xml:space="preserve"> guarantees the top of server overall performance, making sure unmatched speed and reliability on your virtual ventures. With our steadfast dedication to uptime and modern infrastructure, believe </w:t>
-      </w:r>
-      <w:proofErr w:type="spellStart"/>
-      <w:r>
-        <w:rPr>
-          <w:rFonts w:ascii="Segoe UI" w:hAnsi="Segoe UI" w:cs="Segoe UI"/>
-          <w:color w:val="0D0D0D"/>
-          <w:sz w:val="28"/>
-          <w:szCs w:val="28"/>
-          <w:shd w:val="clear" w:color="auto" w:fill="FFFFFF"/>
-        </w:rPr>
-        <w:t>HostFlu</w:t>
-      </w:r>
-      <w:proofErr w:type="spellEnd"/>
-      <w:r>
-        <w:rPr>
-          <w:rFonts w:ascii="Segoe UI" w:hAnsi="Segoe UI" w:cs="Segoe UI"/>
-          <w:color w:val="0D0D0D"/>
-          <w:sz w:val="28"/>
-          <w:szCs w:val="28"/>
-          <w:shd w:val="clear" w:color="auto" w:fill="FFFFFF"/>
-        </w:rPr>
-        <w:t xml:space="preserve"> to be your su</w:t>
-      </w:r>
-      <w:r>
-        <w:rPr>
-          <w:rFonts w:ascii="Segoe UI" w:hAnsi="Segoe UI" w:cs="Segoe UI"/>
-          <w:color w:val="0D0D0D"/>
-          <w:sz w:val="28"/>
-          <w:szCs w:val="28"/>
-          <w:shd w:val="clear" w:color="auto" w:fill="FFFFFF"/>
-        </w:rPr>
         <w:t>perior desire for a seamless on</w:t>
       </w:r>
-      <w:bookmarkStart w:id="0" w:name="_GoBack"/>
-      <w:bookmarkEnd w:id="0"/>
       <w:r>
         <w:rPr>
           <w:rFonts w:ascii="Segoe UI" w:hAnsi="Segoe UI" w:cs="Segoe UI"/>
@@ -133,6 +81,16 @@
         </w:rPr>
         <w:t>Free SSL</w:t>
       </w:r>
+      <w:r>
+        <w:rPr>
+          <w:rFonts w:ascii="Segoe UI" w:hAnsi="Segoe UI" w:cs="Segoe UI"/>
+          <w:color w:val="0D0D0D"/>
+          <w:sz w:val="32"/>
+          <w:szCs w:val="32"/>
+          <w:shd w:val="clear" w:color="auto" w:fill="FFFFFF"/>
+        </w:rPr>
+        <w:t xml:space="preserve"> -&gt; fireall icon with fire</w:t>
+      </w:r>
     </w:p>
     <w:p>
       <w:pPr>
@@ -145,49 +103,15 @@
           <w:shd w:val="clear" w:color="auto" w:fill="FFFFFF"/>
         </w:rPr>
       </w:pPr>
-      <w:proofErr w:type="spellStart"/>
-      <w:r>
-        <w:rPr>
-          <w:rFonts w:ascii="Segoe UI" w:hAnsi="Segoe UI" w:cs="Segoe UI"/>
-          <w:color w:val="0D0D0D"/>
-          <w:sz w:val="32"/>
-          <w:szCs w:val="32"/>
-          <w:shd w:val="clear" w:color="auto" w:fill="FFFFFF"/>
-        </w:rPr>
-        <w:t>HostFlu</w:t>
-      </w:r>
-      <w:proofErr w:type="spellEnd"/>
-      <w:r>
-        <w:rPr>
-          <w:rFonts w:ascii="Segoe UI" w:hAnsi="Segoe UI" w:cs="Segoe UI"/>
-          <w:color w:val="0D0D0D"/>
-          <w:sz w:val="32"/>
-          <w:szCs w:val="32"/>
-          <w:shd w:val="clear" w:color="auto" w:fill="FFFFFF"/>
-        </w:rPr>
-        <w:t xml:space="preserve"> sets the standard for excellence in website security, providing top-tier SSL certificates at no extra cost. With our commitment to safeguarding your online presence, trust </w:t>
-      </w:r>
-      <w:proofErr w:type="spellStart"/>
-      <w:r>
-        <w:rPr>
-          <w:rFonts w:ascii="Segoe UI" w:hAnsi="Segoe UI" w:cs="Segoe UI"/>
-          <w:color w:val="0D0D0D"/>
-          <w:sz w:val="32"/>
-          <w:szCs w:val="32"/>
-          <w:shd w:val="clear" w:color="auto" w:fill="FFFFFF"/>
-        </w:rPr>
-        <w:t>HostFlu</w:t>
-      </w:r>
-      <w:proofErr w:type="spellEnd"/>
-      <w:r>
-        <w:rPr>
-          <w:rFonts w:ascii="Segoe UI" w:hAnsi="Segoe UI" w:cs="Segoe UI"/>
-          <w:color w:val="0D0D0D"/>
-          <w:sz w:val="32"/>
-          <w:szCs w:val="32"/>
-          <w:shd w:val="clear" w:color="auto" w:fill="FFFFFF"/>
-        </w:rPr>
-        <w:t xml:space="preserve"> to deliver the best-in-class SSL protection, ensuring your visitors' trust and confidence</w:t>
+      <w:r>
+        <w:rPr>
+          <w:rFonts w:ascii="Segoe UI" w:hAnsi="Segoe UI" w:cs="Segoe UI"/>
+          <w:color w:val="0D0D0D"/>
+          <w:sz w:val="32"/>
+          <w:szCs w:val="32"/>
+          <w:shd w:val="clear" w:color="auto" w:fill="FFFFFF"/>
+        </w:rPr>
+        <w:t>HostFlu sets the standard for excellence in website security, providing top-tier SSL certificates at no extra cost. With our commitment to safeguarding your online presence, trust HostFlu to deliver the best-in-class SSL protection, ensuring your visitors' trust and confidence</w:t>
       </w:r>
       <w:r>
         <w:rPr>
@@ -221,91 +145,25 @@
           <w:shd w:val="clear" w:color="auto" w:fill="FFFFFF"/>
         </w:rPr>
       </w:pPr>
-      <w:proofErr w:type="gramStart"/>
-      <w:r>
-        <w:rPr>
-          <w:rFonts w:ascii="Segoe UI" w:hAnsi="Segoe UI" w:cs="Segoe UI"/>
-          <w:color w:val="0D0D0D"/>
-          <w:sz w:val="32"/>
-          <w:szCs w:val="32"/>
-          <w:shd w:val="clear" w:color="auto" w:fill="FFFFFF"/>
-        </w:rPr>
-        <w:t>Backup :</w:t>
-      </w:r>
-      <w:proofErr w:type="gramEnd"/>
-      <w:r>
-        <w:rPr>
-          <w:rFonts w:ascii="Segoe UI" w:hAnsi="Segoe UI" w:cs="Segoe UI"/>
-          <w:color w:val="0D0D0D"/>
-          <w:sz w:val="32"/>
-          <w:szCs w:val="32"/>
-          <w:shd w:val="clear" w:color="auto" w:fill="FFFFFF"/>
-        </w:rPr>
-        <w:t xml:space="preserve"> </w:t>
-      </w:r>
-      <w:proofErr w:type="spellStart"/>
-      <w:r>
-        <w:rPr>
-          <w:rFonts w:ascii="Segoe UI" w:hAnsi="Segoe UI" w:cs="Segoe UI"/>
-          <w:color w:val="0D0D0D"/>
-          <w:sz w:val="32"/>
-          <w:szCs w:val="32"/>
-          <w:shd w:val="clear" w:color="auto" w:fill="FFFFFF"/>
-        </w:rPr>
-        <w:t>HostFlu</w:t>
-      </w:r>
-      <w:proofErr w:type="spellEnd"/>
-      <w:r>
-        <w:rPr>
-          <w:rFonts w:ascii="Segoe UI" w:hAnsi="Segoe UI" w:cs="Segoe UI"/>
-          <w:color w:val="0D0D0D"/>
-          <w:sz w:val="32"/>
-          <w:szCs w:val="32"/>
-          <w:shd w:val="clear" w:color="auto" w:fill="FFFFFF"/>
-        </w:rPr>
-        <w:t xml:space="preserve"> stands out as the premier choice for backup solutions, offering </w:t>
-      </w:r>
-      <w:r>
-        <w:rPr>
-          <w:rFonts w:ascii="Segoe UI" w:hAnsi="Segoe UI" w:cs="Segoe UI"/>
-          <w:color w:val="0D0D0D"/>
-          <w:sz w:val="32"/>
-          <w:szCs w:val="32"/>
-          <w:shd w:val="clear" w:color="auto" w:fill="FFFFFF"/>
-        </w:rPr>
-        <w:t xml:space="preserve">Powerful </w:t>
-      </w:r>
-      <w:r>
-        <w:rPr>
-          <w:rFonts w:ascii="Segoe UI" w:hAnsi="Segoe UI" w:cs="Segoe UI"/>
-          <w:color w:val="0D0D0D"/>
-          <w:sz w:val="32"/>
-          <w:szCs w:val="32"/>
-          <w:shd w:val="clear" w:color="auto" w:fill="FFFFFF"/>
-        </w:rPr>
-        <w:t xml:space="preserve">data protection and seamless recovery options. With our industry-leading expertise and reliable services, trust </w:t>
-      </w:r>
-      <w:proofErr w:type="spellStart"/>
-      <w:r>
-        <w:rPr>
-          <w:rFonts w:ascii="Segoe UI" w:hAnsi="Segoe UI" w:cs="Segoe UI"/>
-          <w:color w:val="0D0D0D"/>
-          <w:sz w:val="32"/>
-          <w:szCs w:val="32"/>
-          <w:shd w:val="clear" w:color="auto" w:fill="FFFFFF"/>
-        </w:rPr>
-        <w:t>HostFlu</w:t>
-      </w:r>
-      <w:proofErr w:type="spellEnd"/>
-      <w:r>
-        <w:rPr>
-          <w:rFonts w:ascii="Segoe UI" w:hAnsi="Segoe UI" w:cs="Segoe UI"/>
-          <w:color w:val="0D0D0D"/>
-          <w:sz w:val="32"/>
-          <w:szCs w:val="32"/>
-          <w:shd w:val="clear" w:color="auto" w:fill="FFFFFF"/>
-        </w:rPr>
-        <w:t xml:space="preserve"> to safeguard your digital assets with unparalleled reliability and efficiency.</w:t>
+      <w:r>
+        <w:rPr>
+          <w:rFonts w:ascii="Segoe UI" w:hAnsi="Segoe UI" w:cs="Segoe UI"/>
+          <w:color w:val="0D0D0D"/>
+          <w:sz w:val="32"/>
+          <w:szCs w:val="32"/>
+          <w:shd w:val="clear" w:color="auto" w:fill="FFFFFF"/>
+        </w:rPr>
+        <w:t>Backup icon -&gt; db icon circle</w:t>
+      </w:r>
+      <w:r>
+        <w:rPr>
+          <w:rFonts w:ascii="Segoe UI" w:hAnsi="Segoe UI" w:cs="Segoe UI"/>
+          <w:color w:val="0D0D0D"/>
+          <w:sz w:val="32"/>
+          <w:szCs w:val="32"/>
+          <w:shd w:val="clear" w:color="auto" w:fill="FFFFFF"/>
+        </w:rPr>
+        <w:t xml:space="preserve"> black</w:t>
       </w:r>
     </w:p>
     <w:p>
@@ -319,119 +177,100 @@
           <w:shd w:val="clear" w:color="auto" w:fill="FFFFFF"/>
         </w:rPr>
       </w:pPr>
+      <w:r>
+        <w:rPr>
+          <w:rFonts w:ascii="Segoe UI" w:hAnsi="Segoe UI" w:cs="Segoe UI"/>
+          <w:color w:val="0D0D0D"/>
+          <w:sz w:val="32"/>
+          <w:szCs w:val="32"/>
+          <w:shd w:val="clear" w:color="auto" w:fill="FFFFFF"/>
+        </w:rPr>
+        <w:t xml:space="preserve">Backup : </w:t>
+      </w:r>
+      <w:r>
+        <w:rPr>
+          <w:rFonts w:ascii="Segoe UI" w:hAnsi="Segoe UI" w:cs="Segoe UI"/>
+          <w:color w:val="0D0D0D"/>
+          <w:sz w:val="32"/>
+          <w:szCs w:val="32"/>
+          <w:shd w:val="clear" w:color="auto" w:fill="FFFFFF"/>
+        </w:rPr>
+        <w:t xml:space="preserve">HostFlu stands out as the premier choice for backup solutions, offering </w:t>
+      </w:r>
+      <w:r>
+        <w:rPr>
+          <w:rFonts w:ascii="Segoe UI" w:hAnsi="Segoe UI" w:cs="Segoe UI"/>
+          <w:color w:val="0D0D0D"/>
+          <w:sz w:val="32"/>
+          <w:szCs w:val="32"/>
+          <w:shd w:val="clear" w:color="auto" w:fill="FFFFFF"/>
+        </w:rPr>
+        <w:t xml:space="preserve">Powerful </w:t>
+      </w:r>
+      <w:r>
+        <w:rPr>
+          <w:rFonts w:ascii="Segoe UI" w:hAnsi="Segoe UI" w:cs="Segoe UI"/>
+          <w:color w:val="0D0D0D"/>
+          <w:sz w:val="32"/>
+          <w:szCs w:val="32"/>
+          <w:shd w:val="clear" w:color="auto" w:fill="FFFFFF"/>
+        </w:rPr>
+        <w:t>data protection and seamless recovery options. With our industry-leading expertise and reliable services, trust HostFlu to safeguard your digital assets with unparalleled reliability and efficiency.</w:t>
+      </w:r>
     </w:p>
     <w:p>
       <w:pPr>
         <w:jc w:val="both"/>
         <w:rPr>
-          <w:sz w:val="32"/>
-          <w:szCs w:val="32"/>
+          <w:rFonts w:ascii="Segoe UI" w:hAnsi="Segoe UI" w:cs="Segoe UI"/>
+          <w:color w:val="0D0D0D"/>
+          <w:sz w:val="32"/>
+          <w:szCs w:val="32"/>
+          <w:shd w:val="clear" w:color="auto" w:fill="FFFFFF"/>
         </w:rPr>
       </w:pPr>
-      <w:proofErr w:type="spellStart"/>
-      <w:r>
-        <w:rPr>
-          <w:sz w:val="32"/>
-          <w:szCs w:val="32"/>
-        </w:rPr>
-        <w:t>LiteSpeed</w:t>
-      </w:r>
-      <w:proofErr w:type="spellEnd"/>
-      <w:r>
-        <w:rPr>
-          <w:sz w:val="32"/>
-          <w:szCs w:val="32"/>
-        </w:rPr>
-        <w:t xml:space="preserve"> </w:t>
-      </w:r>
-      <w:proofErr w:type="gramStart"/>
-      <w:r>
-        <w:rPr>
-          <w:sz w:val="32"/>
-          <w:szCs w:val="32"/>
-        </w:rPr>
-        <w:t>Cache</w:t>
-      </w:r>
-      <w:r>
-        <w:rPr>
-          <w:sz w:val="32"/>
-          <w:szCs w:val="32"/>
-        </w:rPr>
-        <w:t xml:space="preserve"> :</w:t>
-      </w:r>
-      <w:proofErr w:type="gramEnd"/>
-      <w:r>
-        <w:rPr>
-          <w:sz w:val="32"/>
-          <w:szCs w:val="32"/>
-        </w:rPr>
-        <w:t xml:space="preserve"> </w:t>
-      </w:r>
-      <w:proofErr w:type="spellStart"/>
-      <w:r>
-        <w:rPr>
-          <w:rFonts w:ascii="Segoe UI" w:hAnsi="Segoe UI" w:cs="Segoe UI"/>
-          <w:color w:val="0D0D0D"/>
-          <w:sz w:val="32"/>
-          <w:szCs w:val="32"/>
-          <w:shd w:val="clear" w:color="auto" w:fill="FFFFFF"/>
-        </w:rPr>
-        <w:t>HostFlu</w:t>
-      </w:r>
-      <w:proofErr w:type="spellEnd"/>
-      <w:r>
-        <w:rPr>
-          <w:rFonts w:ascii="Segoe UI" w:hAnsi="Segoe UI" w:cs="Segoe UI"/>
-          <w:color w:val="0D0D0D"/>
-          <w:sz w:val="32"/>
-          <w:szCs w:val="32"/>
-          <w:shd w:val="clear" w:color="auto" w:fill="FFFFFF"/>
-        </w:rPr>
-        <w:t xml:space="preserve"> leads the percent with </w:t>
-      </w:r>
-      <w:proofErr w:type="spellStart"/>
-      <w:r>
-        <w:rPr>
-          <w:rFonts w:ascii="Segoe UI" w:hAnsi="Segoe UI" w:cs="Segoe UI"/>
-          <w:color w:val="0D0D0D"/>
-          <w:sz w:val="32"/>
-          <w:szCs w:val="32"/>
-          <w:shd w:val="clear" w:color="auto" w:fill="FFFFFF"/>
-        </w:rPr>
-        <w:t>LiteSpeed</w:t>
-      </w:r>
-      <w:proofErr w:type="spellEnd"/>
-      <w:r>
-        <w:rPr>
-          <w:rFonts w:ascii="Segoe UI" w:hAnsi="Segoe UI" w:cs="Segoe UI"/>
-          <w:color w:val="0D0D0D"/>
-          <w:sz w:val="32"/>
-          <w:szCs w:val="32"/>
-          <w:shd w:val="clear" w:color="auto" w:fill="FFFFFF"/>
-        </w:rPr>
-        <w:t xml:space="preserve"> Cache, making sure lightning-fast internet site loading times and exceptional overall performance. With our current era and optimized caching solutions, trust </w:t>
-      </w:r>
-      <w:proofErr w:type="spellStart"/>
-      <w:r>
-        <w:rPr>
-          <w:rFonts w:ascii="Segoe UI" w:hAnsi="Segoe UI" w:cs="Segoe UI"/>
-          <w:color w:val="0D0D0D"/>
-          <w:sz w:val="32"/>
-          <w:szCs w:val="32"/>
-          <w:shd w:val="clear" w:color="auto" w:fill="FFFFFF"/>
-        </w:rPr>
-        <w:t>HostFlu</w:t>
-      </w:r>
-      <w:proofErr w:type="spellEnd"/>
-      <w:r>
-        <w:rPr>
-          <w:rFonts w:ascii="Segoe UI" w:hAnsi="Segoe UI" w:cs="Segoe UI"/>
-          <w:color w:val="0D0D0D"/>
-          <w:sz w:val="32"/>
-          <w:szCs w:val="32"/>
-          <w:shd w:val="clear" w:color="auto" w:fill="FFFFFF"/>
-        </w:rPr>
-        <w:t xml:space="preserve"> to supply the closing in speed and efficiency in your on-line presence.</w:t>
+      <w:r>
+        <w:rPr>
+          <w:rFonts w:ascii="Segoe UI" w:hAnsi="Segoe UI" w:cs="Segoe UI"/>
+          <w:color w:val="0D0D0D"/>
+          <w:sz w:val="32"/>
+          <w:szCs w:val="32"/>
+          <w:shd w:val="clear" w:color="auto" w:fill="FFFFFF"/>
+        </w:rPr>
+        <w:t>Icon server black</w:t>
+      </w:r>
+    </w:p>
+    <w:p>
+      <w:pPr>
+        <w:jc w:val="both"/>
+        <w:rPr>
+          <w:sz w:val="32"/>
+          <w:szCs w:val="32"/>
+        </w:rPr>
+      </w:pPr>
+      <w:r>
+        <w:rPr>
+          <w:sz w:val="32"/>
+          <w:szCs w:val="32"/>
+        </w:rPr>
+        <w:t>LiteSpeed Cache</w:t>
+      </w:r>
+      <w:r>
+        <w:rPr>
+          <w:sz w:val="32"/>
+          <w:szCs w:val="32"/>
+        </w:rPr>
+        <w:t xml:space="preserve"> : </w:t>
+      </w:r>
+      <w:r>
+        <w:rPr>
+          <w:rFonts w:ascii="Segoe UI" w:hAnsi="Segoe UI" w:cs="Segoe UI"/>
+          <w:color w:val="0D0D0D"/>
+          <w:sz w:val="32"/>
+          <w:szCs w:val="32"/>
+          <w:shd w:val="clear" w:color="auto" w:fill="FFFFFF"/>
+        </w:rPr>
+        <w:t>HostFlu leads the percent with LiteSpeed Cache, making sure lightning-fast internet site loading times and exceptional overall performance. With our current era and optimized caching solutions, trust HostFlu to supply the closing in speed and efficiency in your on-line presence.</w:t>
       </w:r>
     </w:p>
     <w:p/>
@@ -446,7 +285,7 @@
 </file>
 
 <file path=word/styles.xml><?xml version="1.0" encoding="utf-8"?>
-<w:styles xmlns:mc="http://schemas.openxmlformats.org/markup-compatibility/2006" xmlns:r="http://schemas.openxmlformats.org/officeDocument/2006/relationships" xmlns:w="http://schemas.openxmlformats.org/wordprocessingml/2006/main" xmlns:w14="http://schemas.microsoft.com/office/word/2010/wordml" xmlns:w15="http://schemas.microsoft.com/office/word/2012/wordml" mc:Ignorable="w14 w15">
+<w:styles xmlns:mc="http://schemas.openxmlformats.org/markup-compatibility/2006" xmlns:r="http://schemas.openxmlformats.org/officeDocument/2006/relationships" xmlns:w="http://schemas.openxmlformats.org/wordprocessingml/2006/main" xmlns:w14="http://schemas.microsoft.com/office/word/2010/wordml" xmlns:w15="http://schemas.microsoft.com/office/word/2012/wordml" xmlns:w16cex="http://schemas.microsoft.com/office/word/2018/wordml/cex" xmlns:w16cid="http://schemas.microsoft.com/office/word/2016/wordml/cid" xmlns:w16="http://schemas.microsoft.com/office/word/2018/wordml" xmlns:w16du="http://schemas.microsoft.com/office/word/2023/wordml/word16du" xmlns:w16sdtdh="http://schemas.microsoft.com/office/word/2020/wordml/sdtdatahash" xmlns:w16se="http://schemas.microsoft.com/office/word/2015/wordml/symex" mc:Ignorable="w14 w15 w16se w16cid w16 w16cex w16sdtdh w16du">
   <w:docDefaults>
     <w:rPrDefault>
       <w:rPr>
@@ -462,7 +301,7 @@
       </w:pPr>
     </w:pPrDefault>
   </w:docDefaults>
-  <w:latentStyles w:defLockedState="0" w:defUIPriority="99" w:defSemiHidden="0" w:defUnhideWhenUsed="0" w:defQFormat="0" w:count="371">
+  <w:latentStyles w:defLockedState="0" w:defUIPriority="99" w:defSemiHidden="0" w:defUnhideWhenUsed="0" w:defQFormat="0" w:count="376">
     <w:lsdException w:name="Normal" w:uiPriority="0" w:qFormat="1"/>
     <w:lsdException w:name="heading 1" w:uiPriority="9" w:qFormat="1"/>
     <w:lsdException w:name="heading 2" w:semiHidden="1" w:uiPriority="9" w:unhideWhenUsed="1" w:qFormat="1"/>
@@ -834,6 +673,11 @@
     <w:lsdException w:name="List Table 5 Dark Accent 6" w:uiPriority="50"/>
     <w:lsdException w:name="List Table 6 Colorful Accent 6" w:uiPriority="51"/>
     <w:lsdException w:name="List Table 7 Colorful Accent 6" w:uiPriority="52"/>
+    <w:lsdException w:name="Mention" w:semiHidden="1" w:unhideWhenUsed="1"/>
+    <w:lsdException w:name="Smart Hyperlink" w:semiHidden="1" w:unhideWhenUsed="1"/>
+    <w:lsdException w:name="Hashtag" w:semiHidden="1" w:unhideWhenUsed="1"/>
+    <w:lsdException w:name="Unresolved Mention" w:semiHidden="1" w:unhideWhenUsed="1"/>
+    <w:lsdException w:name="Smart Link" w:semiHidden="1" w:unhideWhenUsed="1"/>
   </w:latentStyles>
   <w:style w:type="paragraph" w:default="1" w:styleId="Normal">
     <w:name w:val="Normal"/>

</xml_diff>